<commit_message>
the last version of payment
</commit_message>
<xml_diff>
--- a/Documentation/Payment Methods.docx
+++ b/Documentation/Payment Methods.docx
@@ -117,6 +117,7 @@
       <w:pPr>
         <w:shd w:val="clear" w:color="auto" w:fill="FFFFFF"/>
         <w:spacing w:after="0" w:line="240" w:lineRule="auto"/>
+        <w:ind w:firstLine="720"/>
         <w:outlineLvl w:val="0"/>
         <w:rPr>
           <w:rFonts w:ascii="Arial" w:eastAsia="Times New Roman" w:hAnsi="Arial" w:cs="Arial"/>
@@ -140,20 +141,18 @@
         <w:outlineLvl w:val="0"/>
         <w:rPr>
           <w:rFonts w:ascii="Arial" w:eastAsia="Times New Roman" w:hAnsi="Arial" w:cs="Arial"/>
-          <w:color w:val="2C2E2F"/>
-          <w:spacing w:val="5"/>
-          <w:kern w:val="36"/>
-          <w:sz w:val="24"/>
-          <w:szCs w:val="48"/>
-        </w:rPr>
-      </w:pPr>
-      <w:r>
-        <w:rPr>
-          <w:rFonts w:ascii="Arial" w:eastAsia="Times New Roman" w:hAnsi="Arial" w:cs="Arial"/>
-          <w:color w:val="2C2E2F"/>
-          <w:spacing w:val="5"/>
-          <w:kern w:val="36"/>
-          <w:sz w:val="24"/>
+          <w:b/>
+          <w:spacing w:val="5"/>
+          <w:kern w:val="36"/>
+          <w:szCs w:val="48"/>
+        </w:rPr>
+      </w:pPr>
+      <w:r>
+        <w:rPr>
+          <w:rFonts w:ascii="Arial" w:eastAsia="Times New Roman" w:hAnsi="Arial" w:cs="Arial"/>
+          <w:b/>
+          <w:spacing w:val="5"/>
+          <w:kern w:val="36"/>
           <w:szCs w:val="48"/>
         </w:rPr>
         <w:t xml:space="preserve">Desire coin: </w:t>
@@ -184,18 +183,7 @@
           <w:sz w:val="24"/>
           <w:szCs w:val="48"/>
         </w:rPr>
-        <w:t xml:space="preserve">Desire coin is based on </w:t>
-      </w:r>
-      <w:r>
-        <w:rPr>
-          <w:rFonts w:ascii="Arial" w:eastAsia="Times New Roman" w:hAnsi="Arial" w:cs="Arial"/>
-          <w:color w:val="2C2E2F"/>
-          <w:spacing w:val="5"/>
-          <w:kern w:val="36"/>
-          <w:sz w:val="24"/>
-          <w:szCs w:val="48"/>
-        </w:rPr>
-        <w:t xml:space="preserve">Neos crypt and implements many features not seen in most crypto coins. </w:t>
+        <w:t>Desire is an experimental new digital currency that enables anonymous, instant payments to anyone, anywhere in the world. Desire uses peer-to-peer technology to operate with no central authority: managing transactions and issuing money are carried out collectively by the network. Desire Core is the name of the open source software which enables the use of this currency.</w:t>
       </w:r>
     </w:p>
     <w:p>
@@ -221,11 +209,11 @@
         <w:drawing>
           <wp:anchor distT="0" distB="0" distL="114300" distR="114300" simplePos="0" relativeHeight="251658240" behindDoc="0" locked="0" layoutInCell="1" allowOverlap="1" wp14:anchorId="5D9E157B">
             <wp:simplePos x="0" y="0"/>
-            <wp:positionH relativeFrom="column">
-              <wp:posOffset>2543175</wp:posOffset>
+            <wp:positionH relativeFrom="margin">
+              <wp:align>center</wp:align>
             </wp:positionH>
             <wp:positionV relativeFrom="page">
-              <wp:posOffset>2562225</wp:posOffset>
+              <wp:posOffset>3067050</wp:posOffset>
             </wp:positionV>
             <wp:extent cx="619125" cy="619125"/>
             <wp:effectExtent l="0" t="0" r="9525" b="9525"/>
@@ -314,7 +302,7 @@
         <w:pStyle w:val="Paragraphedeliste"/>
         <w:numPr>
           <w:ilvl w:val="0"/>
-          <w:numId w:val="1"/>
+          <w:numId w:val="2"/>
         </w:numPr>
         <w:shd w:val="clear" w:color="auto" w:fill="FFFFFF"/>
         <w:spacing w:after="0" w:line="240" w:lineRule="auto"/>
@@ -331,13 +319,24 @@
       <w:r>
         <w:rPr>
           <w:rFonts w:ascii="Arial" w:eastAsia="Times New Roman" w:hAnsi="Arial" w:cs="Arial"/>
-          <w:color w:val="2C2E2F"/>
-          <w:spacing w:val="5"/>
-          <w:kern w:val="36"/>
-          <w:sz w:val="24"/>
-          <w:szCs w:val="48"/>
-        </w:rPr>
-        <w:t xml:space="preserve">Payment process: </w:t>
+          <w:b/>
+          <w:spacing w:val="5"/>
+          <w:kern w:val="36"/>
+          <w:sz w:val="24"/>
+          <w:szCs w:val="48"/>
+        </w:rPr>
+        <w:t>Payment process</w:t>
+      </w:r>
+      <w:r>
+        <w:rPr>
+          <w:rFonts w:ascii="Arial" w:eastAsia="Times New Roman" w:hAnsi="Arial" w:cs="Arial"/>
+          <w:color w:val="2C2E2F"/>
+          <w:spacing w:val="5"/>
+          <w:kern w:val="36"/>
+          <w:sz w:val="24"/>
+          <w:szCs w:val="48"/>
+        </w:rPr>
+        <w:t xml:space="preserve">: </w:t>
       </w:r>
     </w:p>
     <w:p>
@@ -360,6 +359,7 @@
       <w:pPr>
         <w:shd w:val="clear" w:color="auto" w:fill="FFFFFF"/>
         <w:spacing w:after="0" w:line="240" w:lineRule="auto"/>
+        <w:ind w:firstLine="360"/>
         <w:outlineLvl w:val="0"/>
         <w:rPr>
           <w:rFonts w:ascii="Arial" w:eastAsia="Times New Roman" w:hAnsi="Arial" w:cs="Arial"/>
@@ -444,38 +444,6 @@
           </wp:inline>
         </w:drawing>
       </w:r>
-      <w:bookmarkStart w:id="0" w:name="_GoBack"/>
-      <w:bookmarkEnd w:id="0"/>
-    </w:p>
-    <w:p>
-      <w:pPr>
-        <w:shd w:val="clear" w:color="auto" w:fill="FFFFFF"/>
-        <w:spacing w:after="0" w:line="240" w:lineRule="auto"/>
-        <w:outlineLvl w:val="0"/>
-        <w:rPr>
-          <w:rFonts w:ascii="Arial" w:eastAsia="Times New Roman" w:hAnsi="Arial" w:cs="Arial"/>
-          <w:color w:val="2C2E2F"/>
-          <w:spacing w:val="5"/>
-          <w:kern w:val="36"/>
-          <w:sz w:val="24"/>
-          <w:szCs w:val="48"/>
-        </w:rPr>
-      </w:pPr>
-    </w:p>
-    <w:p>
-      <w:pPr>
-        <w:shd w:val="clear" w:color="auto" w:fill="FFFFFF"/>
-        <w:spacing w:after="0" w:line="240" w:lineRule="auto"/>
-        <w:outlineLvl w:val="0"/>
-        <w:rPr>
-          <w:rFonts w:ascii="Arial" w:eastAsia="Times New Roman" w:hAnsi="Arial" w:cs="Arial"/>
-          <w:color w:val="2C2E2F"/>
-          <w:spacing w:val="5"/>
-          <w:kern w:val="36"/>
-          <w:sz w:val="24"/>
-          <w:szCs w:val="48"/>
-        </w:rPr>
-      </w:pPr>
     </w:p>
     <w:p>
       <w:pPr>
@@ -504,17 +472,17 @@
         <w:outlineLvl w:val="0"/>
         <w:rPr>
           <w:rFonts w:ascii="Arial" w:eastAsia="Times New Roman" w:hAnsi="Arial" w:cs="Arial"/>
-          <w:color w:val="2C2E2F"/>
-          <w:spacing w:val="5"/>
-          <w:kern w:val="36"/>
-          <w:sz w:val="24"/>
-          <w:szCs w:val="48"/>
-        </w:rPr>
-      </w:pPr>
-      <w:r>
-        <w:rPr>
-          <w:rFonts w:ascii="Arial" w:eastAsia="Times New Roman" w:hAnsi="Arial" w:cs="Arial"/>
-          <w:color w:val="2C2E2F"/>
+          <w:b/>
+          <w:spacing w:val="5"/>
+          <w:kern w:val="36"/>
+          <w:sz w:val="24"/>
+          <w:szCs w:val="48"/>
+        </w:rPr>
+      </w:pPr>
+      <w:r>
+        <w:rPr>
+          <w:rFonts w:ascii="Arial" w:eastAsia="Times New Roman" w:hAnsi="Arial" w:cs="Arial"/>
+          <w:b/>
           <w:spacing w:val="5"/>
           <w:kern w:val="36"/>
           <w:sz w:val="24"/>
@@ -527,6 +495,7 @@
       <w:pPr>
         <w:shd w:val="clear" w:color="auto" w:fill="FFFFFF"/>
         <w:spacing w:after="0" w:line="240" w:lineRule="auto"/>
+        <w:ind w:firstLine="720"/>
         <w:outlineLvl w:val="0"/>
         <w:rPr>
           <w:rFonts w:ascii="Arial" w:eastAsia="Times New Roman" w:hAnsi="Arial" w:cs="Arial"/>
@@ -547,6 +516,39 @@
           <w:szCs w:val="48"/>
         </w:rPr>
         <w:t xml:space="preserve">Desire core is the software that allows </w:t>
+      </w:r>
+      <w:r>
+        <w:rPr>
+          <w:rFonts w:ascii="Arial" w:eastAsia="Times New Roman" w:hAnsi="Arial" w:cs="Arial"/>
+          <w:color w:val="2C2E2F"/>
+          <w:spacing w:val="5"/>
+          <w:kern w:val="36"/>
+          <w:sz w:val="24"/>
+          <w:szCs w:val="48"/>
+        </w:rPr>
+        <w:t>to</w:t>
+      </w:r>
+      <w:r>
+        <w:rPr>
+          <w:rFonts w:ascii="Arial" w:eastAsia="Times New Roman" w:hAnsi="Arial" w:cs="Arial"/>
+          <w:color w:val="2C2E2F"/>
+          <w:spacing w:val="5"/>
+          <w:kern w:val="36"/>
+          <w:sz w:val="24"/>
+          <w:szCs w:val="48"/>
+        </w:rPr>
+        <w:t xml:space="preserve"> send, receive and store Desire</w:t>
+      </w:r>
+      <w:r>
+        <w:rPr>
+          <w:rFonts w:ascii="Arial" w:eastAsia="Times New Roman" w:hAnsi="Arial" w:cs="Arial"/>
+          <w:color w:val="2C2E2F"/>
+          <w:spacing w:val="5"/>
+          <w:kern w:val="36"/>
+          <w:sz w:val="24"/>
+          <w:szCs w:val="48"/>
+        </w:rPr>
+        <w:t>.</w:t>
       </w:r>
     </w:p>
     <w:p>
@@ -564,21 +566,6 @@
           <w:szCs w:val="48"/>
         </w:rPr>
       </w:pPr>
-    </w:p>
-    <w:p>
-      <w:pPr>
-        <w:shd w:val="clear" w:color="auto" w:fill="FFFFFF"/>
-        <w:spacing w:after="0" w:line="240" w:lineRule="auto"/>
-        <w:outlineLvl w:val="0"/>
-        <w:rPr>
-          <w:rFonts w:ascii="Arial" w:eastAsia="Times New Roman" w:hAnsi="Arial" w:cs="Arial"/>
-          <w:color w:val="2C2E2F"/>
-          <w:spacing w:val="5"/>
-          <w:kern w:val="36"/>
-          <w:sz w:val="24"/>
-          <w:szCs w:val="48"/>
-        </w:rPr>
-      </w:pPr>
       <w:r>
         <w:rPr>
           <w:noProof/>
@@ -587,10 +574,10 @@
           <wp:anchor distT="0" distB="0" distL="114300" distR="114300" simplePos="0" relativeHeight="251659264" behindDoc="0" locked="0" layoutInCell="1" allowOverlap="1" wp14:anchorId="74C310DC">
             <wp:simplePos x="0" y="0"/>
             <wp:positionH relativeFrom="column">
-              <wp:posOffset>457200</wp:posOffset>
+              <wp:posOffset>419100</wp:posOffset>
             </wp:positionH>
             <wp:positionV relativeFrom="paragraph">
-              <wp:posOffset>5715</wp:posOffset>
+              <wp:posOffset>95250</wp:posOffset>
             </wp:positionV>
             <wp:extent cx="5229225" cy="2860040"/>
             <wp:effectExtent l="0" t="0" r="9525" b="0"/>
@@ -644,12 +631,847 @@
           <w:color w:val="2C2E2F"/>
           <w:spacing w:val="5"/>
           <w:kern w:val="36"/>
+          <w:sz w:val="24"/>
+          <w:szCs w:val="48"/>
+        </w:rPr>
+      </w:pPr>
+    </w:p>
+    <w:p>
+      <w:pPr>
+        <w:shd w:val="clear" w:color="auto" w:fill="FFFFFF"/>
+        <w:spacing w:after="0" w:line="240" w:lineRule="auto"/>
+        <w:outlineLvl w:val="0"/>
+        <w:rPr>
+          <w:rFonts w:ascii="Arial" w:eastAsia="Times New Roman" w:hAnsi="Arial" w:cs="Arial"/>
+          <w:color w:val="2C2E2F"/>
+          <w:spacing w:val="5"/>
+          <w:kern w:val="36"/>
           <w:sz w:val="48"/>
           <w:szCs w:val="48"/>
         </w:rPr>
       </w:pPr>
     </w:p>
     <w:p/>
+    <w:p/>
+    <w:p/>
+    <w:p/>
+    <w:p/>
+    <w:p/>
+    <w:p>
+      <w:pPr>
+        <w:pStyle w:val="Paragraphedeliste"/>
+        <w:numPr>
+          <w:ilvl w:val="0"/>
+          <w:numId w:val="2"/>
+        </w:numPr>
+        <w:shd w:val="clear" w:color="auto" w:fill="FFFFFF"/>
+        <w:spacing w:after="0" w:line="240" w:lineRule="auto"/>
+        <w:outlineLvl w:val="0"/>
+        <w:rPr>
+          <w:rFonts w:ascii="Arial" w:eastAsia="Times New Roman" w:hAnsi="Arial" w:cs="Arial"/>
+          <w:b/>
+          <w:spacing w:val="5"/>
+          <w:kern w:val="36"/>
+          <w:sz w:val="24"/>
+          <w:szCs w:val="48"/>
+        </w:rPr>
+      </w:pPr>
+      <w:r>
+        <w:rPr>
+          <w:rFonts w:ascii="Arial" w:eastAsia="Times New Roman" w:hAnsi="Arial" w:cs="Arial"/>
+          <w:b/>
+          <w:spacing w:val="5"/>
+          <w:kern w:val="36"/>
+          <w:sz w:val="24"/>
+          <w:szCs w:val="48"/>
+        </w:rPr>
+        <w:lastRenderedPageBreak/>
+        <w:t xml:space="preserve">API </w:t>
+      </w:r>
+      <w:r>
+        <w:rPr>
+          <w:rFonts w:ascii="Arial" w:eastAsia="Times New Roman" w:hAnsi="Arial" w:cs="Arial"/>
+          <w:b/>
+          <w:spacing w:val="5"/>
+          <w:kern w:val="36"/>
+          <w:sz w:val="24"/>
+          <w:szCs w:val="48"/>
+        </w:rPr>
+        <w:t>Desire Core RPC</w:t>
+      </w:r>
+      <w:r>
+        <w:rPr>
+          <w:rFonts w:ascii="Arial" w:eastAsia="Times New Roman" w:hAnsi="Arial" w:cs="Arial"/>
+          <w:b/>
+          <w:spacing w:val="5"/>
+          <w:kern w:val="36"/>
+          <w:sz w:val="24"/>
+          <w:szCs w:val="48"/>
+        </w:rPr>
+        <w:t>:</w:t>
+      </w:r>
+    </w:p>
+    <w:p>
+      <w:pPr>
+        <w:pStyle w:val="NormalWeb"/>
+        <w:spacing w:before="0" w:beforeAutospacing="0" w:after="0" w:afterAutospacing="0"/>
+        <w:rPr>
+          <w:rFonts w:ascii="Courier New" w:hAnsi="Courier New" w:cs="Courier New"/>
+        </w:rPr>
+      </w:pPr>
+      <w:r>
+        <w:rPr>
+          <w:rFonts w:ascii="Arial" w:hAnsi="Arial" w:cs="Arial"/>
+          <w:b/>
+          <w:spacing w:val="5"/>
+          <w:kern w:val="36"/>
+          <w:szCs w:val="48"/>
+        </w:rPr>
+        <w:t xml:space="preserve">Throw this API we can communicate with the wallet and send request </w:t>
+      </w:r>
+      <w:r>
+        <w:rPr>
+          <w:rFonts w:ascii="Courier New" w:hAnsi="Courier New" w:cs="Courier New"/>
+          <w:b/>
+          <w:noProof/>
+        </w:rPr>
+        <w:t>getnewaddress</w:t>
+      </w:r>
+      <w:r>
+        <w:rPr>
+          <w:rFonts w:ascii="Courier New" w:hAnsi="Courier New" w:cs="Courier New"/>
+          <w:b/>
+        </w:rPr>
+        <w:t> </w:t>
+      </w:r>
+      <w:proofErr w:type="gramStart"/>
+      <w:r>
+        <w:rPr>
+          <w:rFonts w:ascii="Courier New" w:hAnsi="Courier New" w:cs="Courier New"/>
+          <w:b/>
+        </w:rPr>
+        <w:t>( "</w:t>
+      </w:r>
+      <w:proofErr w:type="gramEnd"/>
+      <w:r>
+        <w:rPr>
+          <w:rFonts w:ascii="Courier New" w:hAnsi="Courier New" w:cs="Courier New"/>
+          <w:b/>
+        </w:rPr>
+        <w:t>account" )</w:t>
+      </w:r>
+      <w:r>
+        <w:rPr>
+          <w:rFonts w:ascii="Courier New" w:hAnsi="Courier New" w:cs="Courier New"/>
+          <w:b/>
+        </w:rPr>
+        <w:t>:</w:t>
+      </w:r>
+      <w:r>
+        <w:rPr>
+          <w:rFonts w:ascii="Courier New" w:hAnsi="Courier New" w:cs="Courier New"/>
+        </w:rPr>
+        <w:t xml:space="preserve"> </w:t>
+      </w:r>
+      <w:r>
+        <w:rPr>
+          <w:rFonts w:ascii="Courier New" w:hAnsi="Courier New" w:cs="Courier New"/>
+        </w:rPr>
+        <w:br/>
+        <w:t xml:space="preserve">Generate a new wallet </w:t>
+      </w:r>
+      <w:r>
+        <w:rPr>
+          <w:rFonts w:ascii="Courier New" w:hAnsi="Courier New" w:cs="Courier New"/>
+          <w:noProof/>
+        </w:rPr>
+        <w:t>foreach</w:t>
+      </w:r>
+      <w:r>
+        <w:rPr>
+          <w:rFonts w:ascii="Courier New" w:hAnsi="Courier New" w:cs="Courier New"/>
+        </w:rPr>
+        <w:t xml:space="preserve"> user.</w:t>
+      </w:r>
+    </w:p>
+    <w:p>
+      <w:pPr>
+        <w:pStyle w:val="NormalWeb"/>
+        <w:spacing w:before="0" w:beforeAutospacing="0" w:after="0" w:afterAutospacing="0"/>
+        <w:rPr>
+          <w:rFonts w:ascii="Courier New" w:hAnsi="Courier New" w:cs="Courier New"/>
+        </w:rPr>
+      </w:pPr>
+      <w:r>
+        <w:rPr>
+          <w:rFonts w:ascii="Courier New" w:hAnsi="Courier New" w:cs="Courier New"/>
+          <w:b/>
+          <w:noProof/>
+        </w:rPr>
+        <w:t>getbalance</w:t>
+      </w:r>
+      <w:r>
+        <w:rPr>
+          <w:rFonts w:ascii="Courier New" w:hAnsi="Courier New" w:cs="Courier New"/>
+          <w:b/>
+        </w:rPr>
+        <w:t> </w:t>
+      </w:r>
+      <w:proofErr w:type="gramStart"/>
+      <w:r>
+        <w:rPr>
+          <w:rFonts w:ascii="Courier New" w:hAnsi="Courier New" w:cs="Courier New"/>
+          <w:b/>
+        </w:rPr>
+        <w:t>( "</w:t>
+      </w:r>
+      <w:proofErr w:type="gramEnd"/>
+      <w:r>
+        <w:rPr>
+          <w:rFonts w:ascii="Courier New" w:hAnsi="Courier New" w:cs="Courier New"/>
+          <w:b/>
+        </w:rPr>
+        <w:t>account" </w:t>
+      </w:r>
+      <w:proofErr w:type="spellStart"/>
+      <w:r>
+        <w:rPr>
+          <w:rFonts w:ascii="Courier New" w:hAnsi="Courier New" w:cs="Courier New"/>
+          <w:b/>
+          <w:noProof/>
+        </w:rPr>
+        <w:t>minconf</w:t>
+      </w:r>
+      <w:proofErr w:type="spellEnd"/>
+      <w:r>
+        <w:rPr>
+          <w:rFonts w:ascii="Courier New" w:hAnsi="Courier New" w:cs="Courier New"/>
+          <w:b/>
+        </w:rPr>
+        <w:t> </w:t>
+      </w:r>
+      <w:proofErr w:type="spellStart"/>
+      <w:r>
+        <w:rPr>
+          <w:rFonts w:ascii="Courier New" w:hAnsi="Courier New" w:cs="Courier New"/>
+          <w:b/>
+          <w:noProof/>
+        </w:rPr>
+        <w:t>addlockconf</w:t>
+      </w:r>
+      <w:proofErr w:type="spellEnd"/>
+      <w:r>
+        <w:rPr>
+          <w:rFonts w:ascii="Courier New" w:hAnsi="Courier New" w:cs="Courier New"/>
+          <w:b/>
+        </w:rPr>
+        <w:t> </w:t>
+      </w:r>
+      <w:proofErr w:type="spellStart"/>
+      <w:r>
+        <w:rPr>
+          <w:rFonts w:ascii="Courier New" w:hAnsi="Courier New" w:cs="Courier New"/>
+          <w:b/>
+        </w:rPr>
+        <w:t>includeWatchonly</w:t>
+      </w:r>
+      <w:proofErr w:type="spellEnd"/>
+      <w:r>
+        <w:rPr>
+          <w:rFonts w:ascii="Courier New" w:hAnsi="Courier New" w:cs="Courier New"/>
+          <w:b/>
+        </w:rPr>
+        <w:t> )</w:t>
+      </w:r>
+      <w:r>
+        <w:rPr>
+          <w:rFonts w:ascii="Courier New" w:hAnsi="Courier New" w:cs="Courier New"/>
+          <w:b/>
+        </w:rPr>
+        <w:t>:</w:t>
+      </w:r>
+      <w:r>
+        <w:rPr>
+          <w:rFonts w:ascii="Courier New" w:hAnsi="Courier New" w:cs="Courier New"/>
+          <w:b/>
+        </w:rPr>
+        <w:br/>
+      </w:r>
+      <w:r>
+        <w:rPr>
+          <w:rFonts w:ascii="Courier New" w:hAnsi="Courier New" w:cs="Courier New"/>
+        </w:rPr>
+        <w:t>verify user balance.</w:t>
+      </w:r>
+    </w:p>
+    <w:p>
+      <w:pPr>
+        <w:pStyle w:val="NormalWeb"/>
+        <w:spacing w:before="0" w:beforeAutospacing="0" w:after="0" w:afterAutospacing="0"/>
+        <w:rPr>
+          <w:rFonts w:ascii="Courier New" w:hAnsi="Courier New" w:cs="Courier New"/>
+          <w:b/>
+        </w:rPr>
+      </w:pPr>
+      <w:r>
+        <w:rPr>
+          <w:rFonts w:ascii="Courier New" w:hAnsi="Courier New" w:cs="Courier New"/>
+          <w:b/>
+          <w:noProof/>
+        </w:rPr>
+        <w:t>sendtoaddress</w:t>
+      </w:r>
+      <w:r>
+        <w:rPr>
+          <w:rFonts w:ascii="Courier New" w:hAnsi="Courier New" w:cs="Courier New"/>
+          <w:b/>
+        </w:rPr>
+        <w:t> "</w:t>
+      </w:r>
+      <w:r>
+        <w:rPr>
+          <w:rFonts w:ascii="Courier New" w:hAnsi="Courier New" w:cs="Courier New"/>
+          <w:b/>
+          <w:noProof/>
+        </w:rPr>
+        <w:t>desireaddress</w:t>
+      </w:r>
+      <w:r>
+        <w:rPr>
+          <w:rFonts w:ascii="Courier New" w:hAnsi="Courier New" w:cs="Courier New"/>
+          <w:b/>
+        </w:rPr>
+        <w:t>" amount </w:t>
+      </w:r>
+      <w:proofErr w:type="gramStart"/>
+      <w:r>
+        <w:rPr>
+          <w:rFonts w:ascii="Courier New" w:hAnsi="Courier New" w:cs="Courier New"/>
+          <w:b/>
+        </w:rPr>
+        <w:t>( "</w:t>
+      </w:r>
+      <w:proofErr w:type="gramEnd"/>
+      <w:r>
+        <w:rPr>
+          <w:rFonts w:ascii="Courier New" w:hAnsi="Courier New" w:cs="Courier New"/>
+          <w:b/>
+        </w:rPr>
+        <w:t>comment" "comment-to" </w:t>
+      </w:r>
+      <w:r>
+        <w:rPr>
+          <w:rFonts w:ascii="Courier New" w:hAnsi="Courier New" w:cs="Courier New"/>
+          <w:b/>
+          <w:noProof/>
+        </w:rPr>
+        <w:t>subtractfeefromamount</w:t>
+      </w:r>
+      <w:r>
+        <w:rPr>
+          <w:rFonts w:ascii="Courier New" w:hAnsi="Courier New" w:cs="Courier New"/>
+          <w:b/>
+        </w:rPr>
+        <w:t> use_is use_ps )</w:t>
+      </w:r>
+      <w:r>
+        <w:rPr>
+          <w:rFonts w:ascii="Courier New" w:hAnsi="Courier New" w:cs="Courier New"/>
+          <w:b/>
+        </w:rPr>
+        <w:t>:</w:t>
+      </w:r>
+    </w:p>
+    <w:p>
+      <w:pPr>
+        <w:pStyle w:val="NormalWeb"/>
+        <w:spacing w:before="0" w:beforeAutospacing="0" w:after="0" w:afterAutospacing="0"/>
+        <w:rPr>
+          <w:rFonts w:ascii="Courier New" w:hAnsi="Courier New" w:cs="Courier New"/>
+          <w:b/>
+        </w:rPr>
+      </w:pPr>
+      <w:r>
+        <w:rPr>
+          <w:rFonts w:ascii="Courier New" w:hAnsi="Courier New" w:cs="Courier New"/>
+        </w:rPr>
+        <w:t>to affect payment and withdraw money from balance.</w:t>
+      </w:r>
+      <w:r>
+        <w:rPr>
+          <w:rFonts w:ascii="Courier New" w:hAnsi="Courier New" w:cs="Courier New"/>
+          <w:b/>
+        </w:rPr>
+        <w:br/>
+      </w:r>
+    </w:p>
+    <w:p>
+      <w:pPr>
+        <w:pStyle w:val="Paragraphedeliste"/>
+        <w:numPr>
+          <w:ilvl w:val="0"/>
+          <w:numId w:val="5"/>
+        </w:numPr>
+        <w:shd w:val="clear" w:color="auto" w:fill="FFFFFF"/>
+        <w:spacing w:after="0" w:line="240" w:lineRule="auto"/>
+        <w:ind w:left="720"/>
+        <w:outlineLvl w:val="0"/>
+        <w:rPr>
+          <w:rFonts w:ascii="Arial" w:eastAsia="Times New Roman" w:hAnsi="Arial" w:cs="Arial"/>
+          <w:b/>
+          <w:spacing w:val="5"/>
+          <w:kern w:val="36"/>
+          <w:sz w:val="24"/>
+          <w:szCs w:val="48"/>
+        </w:rPr>
+      </w:pPr>
+      <w:r>
+        <w:rPr>
+          <w:rFonts w:ascii="Arial" w:eastAsia="Times New Roman" w:hAnsi="Arial" w:cs="Arial"/>
+          <w:b/>
+          <w:spacing w:val="5"/>
+          <w:kern w:val="36"/>
+          <w:sz w:val="24"/>
+          <w:szCs w:val="48"/>
+        </w:rPr>
+        <w:t xml:space="preserve">Security: </w:t>
+      </w:r>
+    </w:p>
+    <w:p>
+      <w:pPr>
+        <w:pStyle w:val="Titre4"/>
+        <w:shd w:val="clear" w:color="auto" w:fill="FFFFFF"/>
+        <w:spacing w:before="150" w:after="150"/>
+        <w:rPr>
+          <w:rFonts w:ascii="Arial" w:eastAsia="Times New Roman" w:hAnsi="Arial" w:cs="Arial"/>
+          <w:b/>
+          <w:i w:val="0"/>
+          <w:iCs w:val="0"/>
+          <w:color w:val="2C2E2F"/>
+          <w:spacing w:val="5"/>
+          <w:kern w:val="36"/>
+          <w:sz w:val="24"/>
+          <w:szCs w:val="48"/>
+        </w:rPr>
+      </w:pPr>
+      <w:r>
+        <w:rPr>
+          <w:rFonts w:ascii="Arial" w:eastAsia="Times New Roman" w:hAnsi="Arial" w:cs="Arial"/>
+          <w:b/>
+          <w:i w:val="0"/>
+          <w:iCs w:val="0"/>
+          <w:color w:val="2C2E2F"/>
+          <w:spacing w:val="5"/>
+          <w:kern w:val="36"/>
+          <w:sz w:val="24"/>
+          <w:szCs w:val="48"/>
+        </w:rPr>
+        <w:t xml:space="preserve"> The </w:t>
+      </w:r>
+      <w:r>
+        <w:rPr>
+          <w:rFonts w:ascii="Arial" w:eastAsia="Times New Roman" w:hAnsi="Arial" w:cs="Arial"/>
+          <w:b/>
+          <w:i w:val="0"/>
+          <w:iCs w:val="0"/>
+          <w:color w:val="2C2E2F"/>
+          <w:spacing w:val="5"/>
+          <w:kern w:val="36"/>
+          <w:sz w:val="24"/>
+          <w:szCs w:val="48"/>
+        </w:rPr>
+        <w:t>Desire Core RPC</w:t>
+      </w:r>
+      <w:r>
+        <w:rPr>
+          <w:rFonts w:ascii="Arial" w:eastAsia="Times New Roman" w:hAnsi="Arial" w:cs="Arial"/>
+          <w:b/>
+          <w:i w:val="0"/>
+          <w:iCs w:val="0"/>
+          <w:color w:val="2C2E2F"/>
+          <w:spacing w:val="5"/>
+          <w:kern w:val="36"/>
+          <w:sz w:val="24"/>
+          <w:szCs w:val="48"/>
+        </w:rPr>
+        <w:t xml:space="preserve"> afford </w:t>
+      </w:r>
+      <w:r>
+        <w:rPr>
+          <w:rFonts w:ascii="Arial" w:eastAsia="Times New Roman" w:hAnsi="Arial" w:cs="Arial"/>
+          <w:b/>
+          <w:i w:val="0"/>
+          <w:iCs w:val="0"/>
+          <w:color w:val="2C2E2F"/>
+          <w:spacing w:val="5"/>
+          <w:kern w:val="36"/>
+          <w:sz w:val="24"/>
+          <w:szCs w:val="48"/>
+        </w:rPr>
+        <w:t xml:space="preserve">authentication procedure in order to secure </w:t>
+      </w:r>
+    </w:p>
+    <w:p>
+      <w:pPr>
+        <w:pStyle w:val="NormalWeb"/>
+        <w:shd w:val="clear" w:color="auto" w:fill="FFFFFF"/>
+        <w:spacing w:before="0" w:beforeAutospacing="0" w:after="150" w:afterAutospacing="0"/>
+        <w:rPr>
+          <w:rFonts w:ascii="Arial" w:hAnsi="Arial" w:cs="Arial"/>
+          <w:color w:val="2C2E2F"/>
+          <w:spacing w:val="5"/>
+          <w:kern w:val="36"/>
+          <w:szCs w:val="48"/>
+        </w:rPr>
+      </w:pPr>
+      <w:r>
+        <w:rPr>
+          <w:rFonts w:ascii="Arial" w:hAnsi="Arial" w:cs="Arial"/>
+          <w:color w:val="2C2E2F"/>
+          <w:spacing w:val="5"/>
+          <w:kern w:val="36"/>
+          <w:szCs w:val="48"/>
+        </w:rPr>
+        <w:t>-</w:t>
+      </w:r>
+      <w:proofErr w:type="spellStart"/>
+      <w:r>
+        <w:rPr>
+          <w:rFonts w:ascii="Arial" w:hAnsi="Arial" w:cs="Arial"/>
+          <w:b/>
+          <w:noProof/>
+          <w:color w:val="2C2E2F"/>
+          <w:spacing w:val="5"/>
+          <w:kern w:val="36"/>
+          <w:szCs w:val="48"/>
+        </w:rPr>
+        <w:t>rpcuser</w:t>
+      </w:r>
+      <w:proofErr w:type="spellEnd"/>
+      <w:r>
+        <w:rPr>
+          <w:rFonts w:ascii="Arial" w:hAnsi="Arial" w:cs="Arial"/>
+          <w:color w:val="2C2E2F"/>
+          <w:spacing w:val="5"/>
+          <w:kern w:val="36"/>
+          <w:szCs w:val="48"/>
+        </w:rPr>
+        <w:t xml:space="preserve"> Should be set to your wallet identifier. This is a </w:t>
+      </w:r>
+      <w:r>
+        <w:rPr>
+          <w:rFonts w:ascii="Arial" w:hAnsi="Arial" w:cs="Arial"/>
+          <w:color w:val="2C2E2F"/>
+          <w:spacing w:val="5"/>
+          <w:kern w:val="36"/>
+          <w:szCs w:val="48"/>
+        </w:rPr>
+        <w:t>36-character</w:t>
+      </w:r>
+      <w:r>
+        <w:rPr>
+          <w:rFonts w:ascii="Arial" w:hAnsi="Arial" w:cs="Arial"/>
+          <w:color w:val="2C2E2F"/>
+          <w:spacing w:val="5"/>
+          <w:kern w:val="36"/>
+          <w:szCs w:val="48"/>
+        </w:rPr>
+        <w:t xml:space="preserve"> random string which can be found on your wallet login </w:t>
+      </w:r>
+      <w:r>
+        <w:rPr>
+          <w:rFonts w:ascii="Arial" w:hAnsi="Arial" w:cs="Arial"/>
+          <w:noProof/>
+          <w:color w:val="2C2E2F"/>
+          <w:spacing w:val="5"/>
+          <w:kern w:val="36"/>
+          <w:szCs w:val="48"/>
+        </w:rPr>
+        <w:t>page</w:t>
+      </w:r>
+      <w:r>
+        <w:rPr>
+          <w:rFonts w:ascii="Arial" w:hAnsi="Arial" w:cs="Arial"/>
+          <w:noProof/>
+          <w:color w:val="2C2E2F"/>
+          <w:spacing w:val="5"/>
+          <w:kern w:val="36"/>
+          <w:szCs w:val="48"/>
+        </w:rPr>
+        <w:t>,</w:t>
+      </w:r>
+      <w:r>
+        <w:rPr>
+          <w:rFonts w:ascii="Arial" w:hAnsi="Arial" w:cs="Arial"/>
+          <w:color w:val="2C2E2F"/>
+          <w:spacing w:val="5"/>
+          <w:kern w:val="36"/>
+          <w:szCs w:val="48"/>
+        </w:rPr>
+        <w:t xml:space="preserve"> or a config file.</w:t>
+      </w:r>
+      <w:r>
+        <w:rPr>
+          <w:rFonts w:ascii="Arial" w:hAnsi="Arial" w:cs="Arial"/>
+          <w:color w:val="2C2E2F"/>
+          <w:spacing w:val="5"/>
+          <w:kern w:val="36"/>
+          <w:szCs w:val="48"/>
+        </w:rPr>
+        <w:br/>
+        <w:t>-</w:t>
+      </w:r>
+      <w:proofErr w:type="spellStart"/>
+      <w:r>
+        <w:rPr>
+          <w:rFonts w:ascii="Arial" w:hAnsi="Arial" w:cs="Arial"/>
+          <w:b/>
+          <w:noProof/>
+          <w:color w:val="2C2E2F"/>
+          <w:spacing w:val="5"/>
+          <w:kern w:val="36"/>
+          <w:szCs w:val="48"/>
+        </w:rPr>
+        <w:t>rpcpassword</w:t>
+      </w:r>
+      <w:proofErr w:type="spellEnd"/>
+      <w:r>
+        <w:rPr>
+          <w:rFonts w:ascii="Arial" w:hAnsi="Arial" w:cs="Arial"/>
+          <w:color w:val="2C2E2F"/>
+          <w:spacing w:val="5"/>
+          <w:kern w:val="36"/>
+          <w:szCs w:val="48"/>
+        </w:rPr>
+        <w:t> Should be set to your main wallet password. If double encryption is enabled your second password will need to be set using </w:t>
+      </w:r>
+      <w:r>
+        <w:rPr>
+          <w:rFonts w:ascii="Arial" w:hAnsi="Arial" w:cs="Arial"/>
+          <w:noProof/>
+          <w:color w:val="2C2E2F"/>
+          <w:spacing w:val="5"/>
+          <w:kern w:val="36"/>
+          <w:szCs w:val="48"/>
+        </w:rPr>
+        <w:t>walletpassphrase</w:t>
+      </w:r>
+      <w:r>
+        <w:rPr>
+          <w:rFonts w:ascii="Arial" w:hAnsi="Arial" w:cs="Arial"/>
+          <w:color w:val="2C2E2F"/>
+          <w:spacing w:val="5"/>
+          <w:kern w:val="36"/>
+          <w:szCs w:val="48"/>
+        </w:rPr>
+        <w:br/>
+        <w:t>-</w:t>
+      </w:r>
+      <w:proofErr w:type="spellStart"/>
+      <w:r>
+        <w:rPr>
+          <w:rFonts w:ascii="Arial" w:hAnsi="Arial" w:cs="Arial"/>
+          <w:b/>
+          <w:noProof/>
+          <w:color w:val="2C2E2F"/>
+          <w:spacing w:val="5"/>
+          <w:kern w:val="36"/>
+          <w:szCs w:val="48"/>
+        </w:rPr>
+        <w:t>rpcport</w:t>
+      </w:r>
+      <w:proofErr w:type="spellEnd"/>
+      <w:r>
+        <w:rPr>
+          <w:rFonts w:ascii="Arial" w:hAnsi="Arial" w:cs="Arial"/>
+          <w:color w:val="2C2E2F"/>
+          <w:spacing w:val="5"/>
+          <w:kern w:val="36"/>
+          <w:szCs w:val="48"/>
+        </w:rPr>
+        <w:t> Should be set to 443 for https:// (when the -</w:t>
+      </w:r>
+      <w:proofErr w:type="spellStart"/>
+      <w:r>
+        <w:rPr>
+          <w:rFonts w:ascii="Arial" w:hAnsi="Arial" w:cs="Arial"/>
+          <w:noProof/>
+          <w:color w:val="2C2E2F"/>
+          <w:spacing w:val="5"/>
+          <w:kern w:val="36"/>
+          <w:szCs w:val="48"/>
+        </w:rPr>
+        <w:t>rpcssl</w:t>
+      </w:r>
+      <w:proofErr w:type="spellEnd"/>
+      <w:r>
+        <w:rPr>
+          <w:rFonts w:ascii="Arial" w:hAnsi="Arial" w:cs="Arial"/>
+          <w:color w:val="2C2E2F"/>
+          <w:spacing w:val="5"/>
+          <w:kern w:val="36"/>
+          <w:szCs w:val="48"/>
+        </w:rPr>
+        <w:t xml:space="preserve"> is provided) or 80 for plain text </w:t>
+      </w:r>
+      <w:r>
+        <w:rPr>
+          <w:rFonts w:ascii="Arial" w:hAnsi="Arial" w:cs="Arial"/>
+          <w:color w:val="2C2E2F"/>
+          <w:spacing w:val="5"/>
+          <w:kern w:val="36"/>
+          <w:szCs w:val="48"/>
+        </w:rPr>
+        <w:t>HTTP</w:t>
+      </w:r>
+      <w:r>
+        <w:rPr>
+          <w:rFonts w:ascii="Arial" w:hAnsi="Arial" w:cs="Arial"/>
+          <w:color w:val="2C2E2F"/>
+          <w:spacing w:val="5"/>
+          <w:kern w:val="36"/>
+          <w:szCs w:val="48"/>
+        </w:rPr>
+        <w:t>://</w:t>
+      </w:r>
+      <w:r>
+        <w:rPr>
+          <w:rFonts w:ascii="Arial" w:hAnsi="Arial" w:cs="Arial"/>
+          <w:color w:val="2C2E2F"/>
+          <w:spacing w:val="5"/>
+          <w:kern w:val="36"/>
+          <w:szCs w:val="48"/>
+        </w:rPr>
+        <w:br/>
+        <w:t>-</w:t>
+      </w:r>
+      <w:proofErr w:type="spellStart"/>
+      <w:r>
+        <w:rPr>
+          <w:rFonts w:ascii="Arial" w:hAnsi="Arial" w:cs="Arial"/>
+          <w:b/>
+          <w:color w:val="2C2E2F"/>
+          <w:spacing w:val="5"/>
+          <w:kern w:val="36"/>
+          <w:szCs w:val="48"/>
+        </w:rPr>
+        <w:t>rpcssl</w:t>
+      </w:r>
+      <w:proofErr w:type="spellEnd"/>
+      <w:r>
+        <w:rPr>
+          <w:rFonts w:ascii="Arial" w:hAnsi="Arial" w:cs="Arial"/>
+          <w:color w:val="2C2E2F"/>
+          <w:spacing w:val="5"/>
+          <w:kern w:val="36"/>
+          <w:szCs w:val="48"/>
+        </w:rPr>
+        <w:t> Set to use a secure connection (Recommended)</w:t>
+      </w:r>
+    </w:p>
+    <w:p>
+      <w:pPr>
+        <w:pStyle w:val="NormalWeb"/>
+        <w:shd w:val="clear" w:color="auto" w:fill="FFFFFF"/>
+        <w:spacing w:before="0" w:beforeAutospacing="0" w:after="150" w:afterAutospacing="0"/>
+        <w:rPr>
+          <w:rFonts w:ascii="Arial" w:hAnsi="Arial" w:cs="Arial"/>
+          <w:color w:val="2C2E2F"/>
+          <w:spacing w:val="5"/>
+          <w:kern w:val="36"/>
+          <w:szCs w:val="48"/>
+        </w:rPr>
+      </w:pPr>
+      <w:r>
+        <w:rPr>
+          <w:noProof/>
+        </w:rPr>
+        <w:drawing>
+          <wp:anchor distT="0" distB="0" distL="114300" distR="114300" simplePos="0" relativeHeight="251660288" behindDoc="0" locked="0" layoutInCell="1" allowOverlap="1" wp14:anchorId="24EC7FAB">
+            <wp:simplePos x="0" y="0"/>
+            <wp:positionH relativeFrom="margin">
+              <wp:posOffset>676275</wp:posOffset>
+            </wp:positionH>
+            <wp:positionV relativeFrom="paragraph">
+              <wp:posOffset>66674</wp:posOffset>
+            </wp:positionV>
+            <wp:extent cx="4275863" cy="5006779"/>
+            <wp:effectExtent l="0" t="0" r="0" b="3810"/>
+            <wp:wrapNone/>
+            <wp:docPr id="6" name="Image 6"/>
+            <wp:cNvGraphicFramePr>
+              <a:graphicFrameLocks xmlns:a="http://schemas.openxmlformats.org/drawingml/2006/main" noChangeAspect="1"/>
+            </wp:cNvGraphicFramePr>
+            <a:graphic xmlns:a="http://schemas.openxmlformats.org/drawingml/2006/main">
+              <a:graphicData uri="http://schemas.openxmlformats.org/drawingml/2006/picture">
+                <pic:pic xmlns:pic="http://schemas.openxmlformats.org/drawingml/2006/picture">
+                  <pic:nvPicPr>
+                    <pic:cNvPr id="1" name=""/>
+                    <pic:cNvPicPr/>
+                  </pic:nvPicPr>
+                  <pic:blipFill>
+                    <a:blip r:embed="rId8">
+                      <a:extLst>
+                        <a:ext uri="{28A0092B-C50C-407E-A947-70E740481C1C}">
+                          <a14:useLocalDpi xmlns:a14="http://schemas.microsoft.com/office/drawing/2010/main" val="0"/>
+                        </a:ext>
+                      </a:extLst>
+                    </a:blip>
+                    <a:stretch>
+                      <a:fillRect/>
+                    </a:stretch>
+                  </pic:blipFill>
+                  <pic:spPr>
+                    <a:xfrm>
+                      <a:off x="0" y="0"/>
+                      <a:ext cx="4280289" cy="5011962"/>
+                    </a:xfrm>
+                    <a:prstGeom prst="rect">
+                      <a:avLst/>
+                    </a:prstGeom>
+                  </pic:spPr>
+                </pic:pic>
+              </a:graphicData>
+            </a:graphic>
+            <wp14:sizeRelH relativeFrom="margin">
+              <wp14:pctWidth>0</wp14:pctWidth>
+            </wp14:sizeRelH>
+            <wp14:sizeRelV relativeFrom="margin">
+              <wp14:pctHeight>0</wp14:pctHeight>
+            </wp14:sizeRelV>
+          </wp:anchor>
+        </w:drawing>
+      </w:r>
+    </w:p>
+    <w:p>
+      <w:pPr>
+        <w:pStyle w:val="NormalWeb"/>
+        <w:shd w:val="clear" w:color="auto" w:fill="FFFFFF"/>
+        <w:spacing w:before="0" w:beforeAutospacing="0" w:after="150" w:afterAutospacing="0"/>
+        <w:rPr>
+          <w:rFonts w:ascii="Arial" w:hAnsi="Arial" w:cs="Arial"/>
+          <w:color w:val="2C2E2F"/>
+          <w:spacing w:val="5"/>
+          <w:kern w:val="36"/>
+          <w:szCs w:val="48"/>
+        </w:rPr>
+      </w:pPr>
+    </w:p>
+    <w:p>
+      <w:pPr>
+        <w:pStyle w:val="NormalWeb"/>
+        <w:shd w:val="clear" w:color="auto" w:fill="FFFFFF"/>
+        <w:spacing w:before="0" w:beforeAutospacing="0" w:after="150" w:afterAutospacing="0"/>
+        <w:rPr>
+          <w:rFonts w:ascii="Helvetica" w:hAnsi="Helvetica" w:cs="Helvetica"/>
+          <w:color w:val="5F5F5F"/>
+          <w:sz w:val="21"/>
+          <w:szCs w:val="21"/>
+        </w:rPr>
+      </w:pPr>
+      <w:bookmarkStart w:id="0" w:name="_GoBack"/>
+      <w:bookmarkEnd w:id="0"/>
+    </w:p>
     <w:sectPr>
       <w:pgSz w:w="12240" w:h="15840"/>
       <w:pgMar w:top="1440" w:right="1440" w:bottom="1440" w:left="1440" w:header="720" w:footer="720" w:gutter="0"/>
@@ -663,9 +1485,235 @@
 <file path=word/numbering.xml><?xml version="1.0" encoding="utf-8"?>
 <w:numbering xmlns:wpc="http://schemas.microsoft.com/office/word/2010/wordprocessingCanvas" xmlns:cx="http://schemas.microsoft.com/office/drawing/2014/chartex" xmlns:cx1="http://schemas.microsoft.com/office/drawing/2015/9/8/chartex" xmlns:cx2="http://schemas.microsoft.com/office/drawing/2015/10/21/chartex" xmlns:cx3="http://schemas.microsoft.com/office/drawing/2016/5/9/chartex" xmlns:cx4="http://schemas.microsoft.com/office/drawing/2016/5/10/chartex" xmlns:cx5="http://schemas.microsoft.com/office/drawing/2016/5/11/chartex" xmlns:cx6="http://schemas.microsoft.com/office/drawing/2016/5/12/chartex" xmlns:cx7="http://schemas.microsoft.com/office/drawing/2016/5/13/chartex" xmlns:cx8="http://schemas.microsoft.com/office/drawing/2016/5/14/chartex" xmlns:mc="http://schemas.openxmlformats.org/markup-compatibility/2006" xmlns:aink="http://schemas.microsoft.com/office/drawing/2016/ink" xmlns:am3d="http://schemas.microsoft.com/office/drawing/2017/model3d" xmlns:o="urn:schemas-microsoft-com:office:office" xmlns:r="http://schemas.openxmlformats.org/officeDocument/2006/relationships" xmlns:m="http://schemas.openxmlformats.org/officeDocument/2006/math" xmlns:v="urn:schemas-microsoft-com:vml" xmlns:wp14="http://schemas.microsoft.com/office/word/2010/wordprocessingDrawing" xmlns:wp="http://schemas.openxmlformats.org/drawingml/2006/wordprocessingDrawing" xmlns:w10="urn:schemas-microsoft-com:office:word" xmlns:w="http://schemas.openxmlformats.org/wordprocessingml/2006/main" xmlns:w14="http://schemas.microsoft.com/office/word/2010/wordml" xmlns:w15="http://schemas.microsoft.com/office/word/2012/wordml" xmlns:w16cid="http://schemas.microsoft.com/office/word/2016/wordml/cid" xmlns:w16se="http://schemas.microsoft.com/office/word/2015/wordml/symex" xmlns:wpg="http://schemas.microsoft.com/office/word/2010/wordprocessingGroup" xmlns:wpi="http://schemas.microsoft.com/office/word/2010/wordprocessingInk" xmlns:wne="http://schemas.microsoft.com/office/word/2006/wordml" xmlns:wps="http://schemas.microsoft.com/office/word/2010/wordprocessingShape" mc:Ignorable="w14 w15 w16se w16cid wp14">
   <w:abstractNum w:abstractNumId="0" w15:restartNumberingAfterBreak="0">
+    <w:nsid w:val="0A6862CA"/>
+    <w:multiLevelType w:val="hybridMultilevel"/>
+    <w:tmpl w:val="5BA2A794"/>
+    <w:lvl w:ilvl="0" w:tplc="04090001">
+      <w:start w:val="1"/>
+      <w:numFmt w:val="bullet"/>
+      <w:lvlText w:val=""/>
+      <w:lvlJc w:val="left"/>
+      <w:pPr>
+        <w:ind w:left="1080" w:hanging="360"/>
+      </w:pPr>
+      <w:rPr>
+        <w:rFonts w:ascii="Symbol" w:hAnsi="Symbol" w:hint="default"/>
+      </w:rPr>
+    </w:lvl>
+    <w:lvl w:ilvl="1" w:tplc="04090003" w:tentative="1">
+      <w:start w:val="1"/>
+      <w:numFmt w:val="bullet"/>
+      <w:lvlText w:val="o"/>
+      <w:lvlJc w:val="left"/>
+      <w:pPr>
+        <w:ind w:left="1800" w:hanging="360"/>
+      </w:pPr>
+      <w:rPr>
+        <w:rFonts w:ascii="Courier New" w:hAnsi="Courier New" w:cs="Courier New" w:hint="default"/>
+      </w:rPr>
+    </w:lvl>
+    <w:lvl w:ilvl="2" w:tplc="04090005" w:tentative="1">
+      <w:start w:val="1"/>
+      <w:numFmt w:val="bullet"/>
+      <w:lvlText w:val=""/>
+      <w:lvlJc w:val="left"/>
+      <w:pPr>
+        <w:ind w:left="2520" w:hanging="360"/>
+      </w:pPr>
+      <w:rPr>
+        <w:rFonts w:ascii="Wingdings" w:hAnsi="Wingdings" w:hint="default"/>
+      </w:rPr>
+    </w:lvl>
+    <w:lvl w:ilvl="3" w:tplc="04090001" w:tentative="1">
+      <w:start w:val="1"/>
+      <w:numFmt w:val="bullet"/>
+      <w:lvlText w:val=""/>
+      <w:lvlJc w:val="left"/>
+      <w:pPr>
+        <w:ind w:left="3240" w:hanging="360"/>
+      </w:pPr>
+      <w:rPr>
+        <w:rFonts w:ascii="Symbol" w:hAnsi="Symbol" w:hint="default"/>
+      </w:rPr>
+    </w:lvl>
+    <w:lvl w:ilvl="4" w:tplc="04090003" w:tentative="1">
+      <w:start w:val="1"/>
+      <w:numFmt w:val="bullet"/>
+      <w:lvlText w:val="o"/>
+      <w:lvlJc w:val="left"/>
+      <w:pPr>
+        <w:ind w:left="3960" w:hanging="360"/>
+      </w:pPr>
+      <w:rPr>
+        <w:rFonts w:ascii="Courier New" w:hAnsi="Courier New" w:cs="Courier New" w:hint="default"/>
+      </w:rPr>
+    </w:lvl>
+    <w:lvl w:ilvl="5" w:tplc="04090005" w:tentative="1">
+      <w:start w:val="1"/>
+      <w:numFmt w:val="bullet"/>
+      <w:lvlText w:val=""/>
+      <w:lvlJc w:val="left"/>
+      <w:pPr>
+        <w:ind w:left="4680" w:hanging="360"/>
+      </w:pPr>
+      <w:rPr>
+        <w:rFonts w:ascii="Wingdings" w:hAnsi="Wingdings" w:hint="default"/>
+      </w:rPr>
+    </w:lvl>
+    <w:lvl w:ilvl="6" w:tplc="04090001" w:tentative="1">
+      <w:start w:val="1"/>
+      <w:numFmt w:val="bullet"/>
+      <w:lvlText w:val=""/>
+      <w:lvlJc w:val="left"/>
+      <w:pPr>
+        <w:ind w:left="5400" w:hanging="360"/>
+      </w:pPr>
+      <w:rPr>
+        <w:rFonts w:ascii="Symbol" w:hAnsi="Symbol" w:hint="default"/>
+      </w:rPr>
+    </w:lvl>
+    <w:lvl w:ilvl="7" w:tplc="04090003" w:tentative="1">
+      <w:start w:val="1"/>
+      <w:numFmt w:val="bullet"/>
+      <w:lvlText w:val="o"/>
+      <w:lvlJc w:val="left"/>
+      <w:pPr>
+        <w:ind w:left="6120" w:hanging="360"/>
+      </w:pPr>
+      <w:rPr>
+        <w:rFonts w:ascii="Courier New" w:hAnsi="Courier New" w:cs="Courier New" w:hint="default"/>
+      </w:rPr>
+    </w:lvl>
+    <w:lvl w:ilvl="8" w:tplc="04090005" w:tentative="1">
+      <w:start w:val="1"/>
+      <w:numFmt w:val="bullet"/>
+      <w:lvlText w:val=""/>
+      <w:lvlJc w:val="left"/>
+      <w:pPr>
+        <w:ind w:left="6840" w:hanging="360"/>
+      </w:pPr>
+      <w:rPr>
+        <w:rFonts w:ascii="Wingdings" w:hAnsi="Wingdings" w:hint="default"/>
+      </w:rPr>
+    </w:lvl>
+  </w:abstractNum>
+  <w:abstractNum w:abstractNumId="1" w15:restartNumberingAfterBreak="0">
     <w:nsid w:val="0E515AA1"/>
     <w:multiLevelType w:val="hybridMultilevel"/>
-    <w:tmpl w:val="D0F60996"/>
+    <w:tmpl w:val="851288D6"/>
+    <w:lvl w:ilvl="0" w:tplc="04090001">
+      <w:start w:val="1"/>
+      <w:numFmt w:val="bullet"/>
+      <w:lvlText w:val=""/>
+      <w:lvlJc w:val="left"/>
+      <w:pPr>
+        <w:ind w:left="720" w:hanging="360"/>
+      </w:pPr>
+      <w:rPr>
+        <w:rFonts w:ascii="Symbol" w:hAnsi="Symbol" w:hint="default"/>
+      </w:rPr>
+    </w:lvl>
+    <w:lvl w:ilvl="1" w:tplc="04090003" w:tentative="1">
+      <w:start w:val="1"/>
+      <w:numFmt w:val="bullet"/>
+      <w:lvlText w:val="o"/>
+      <w:lvlJc w:val="left"/>
+      <w:pPr>
+        <w:ind w:left="1440" w:hanging="360"/>
+      </w:pPr>
+      <w:rPr>
+        <w:rFonts w:ascii="Courier New" w:hAnsi="Courier New" w:cs="Courier New" w:hint="default"/>
+      </w:rPr>
+    </w:lvl>
+    <w:lvl w:ilvl="2" w:tplc="04090005" w:tentative="1">
+      <w:start w:val="1"/>
+      <w:numFmt w:val="bullet"/>
+      <w:lvlText w:val=""/>
+      <w:lvlJc w:val="left"/>
+      <w:pPr>
+        <w:ind w:left="2160" w:hanging="360"/>
+      </w:pPr>
+      <w:rPr>
+        <w:rFonts w:ascii="Wingdings" w:hAnsi="Wingdings" w:hint="default"/>
+      </w:rPr>
+    </w:lvl>
+    <w:lvl w:ilvl="3" w:tplc="04090001" w:tentative="1">
+      <w:start w:val="1"/>
+      <w:numFmt w:val="bullet"/>
+      <w:lvlText w:val=""/>
+      <w:lvlJc w:val="left"/>
+      <w:pPr>
+        <w:ind w:left="2880" w:hanging="360"/>
+      </w:pPr>
+      <w:rPr>
+        <w:rFonts w:ascii="Symbol" w:hAnsi="Symbol" w:hint="default"/>
+      </w:rPr>
+    </w:lvl>
+    <w:lvl w:ilvl="4" w:tplc="04090003" w:tentative="1">
+      <w:start w:val="1"/>
+      <w:numFmt w:val="bullet"/>
+      <w:lvlText w:val="o"/>
+      <w:lvlJc w:val="left"/>
+      <w:pPr>
+        <w:ind w:left="3600" w:hanging="360"/>
+      </w:pPr>
+      <w:rPr>
+        <w:rFonts w:ascii="Courier New" w:hAnsi="Courier New" w:cs="Courier New" w:hint="default"/>
+      </w:rPr>
+    </w:lvl>
+    <w:lvl w:ilvl="5" w:tplc="04090005" w:tentative="1">
+      <w:start w:val="1"/>
+      <w:numFmt w:val="bullet"/>
+      <w:lvlText w:val=""/>
+      <w:lvlJc w:val="left"/>
+      <w:pPr>
+        <w:ind w:left="4320" w:hanging="360"/>
+      </w:pPr>
+      <w:rPr>
+        <w:rFonts w:ascii="Wingdings" w:hAnsi="Wingdings" w:hint="default"/>
+      </w:rPr>
+    </w:lvl>
+    <w:lvl w:ilvl="6" w:tplc="04090001" w:tentative="1">
+      <w:start w:val="1"/>
+      <w:numFmt w:val="bullet"/>
+      <w:lvlText w:val=""/>
+      <w:lvlJc w:val="left"/>
+      <w:pPr>
+        <w:ind w:left="5040" w:hanging="360"/>
+      </w:pPr>
+      <w:rPr>
+        <w:rFonts w:ascii="Symbol" w:hAnsi="Symbol" w:hint="default"/>
+      </w:rPr>
+    </w:lvl>
+    <w:lvl w:ilvl="7" w:tplc="04090003" w:tentative="1">
+      <w:start w:val="1"/>
+      <w:numFmt w:val="bullet"/>
+      <w:lvlText w:val="o"/>
+      <w:lvlJc w:val="left"/>
+      <w:pPr>
+        <w:ind w:left="5760" w:hanging="360"/>
+      </w:pPr>
+      <w:rPr>
+        <w:rFonts w:ascii="Courier New" w:hAnsi="Courier New" w:cs="Courier New" w:hint="default"/>
+      </w:rPr>
+    </w:lvl>
+    <w:lvl w:ilvl="8" w:tplc="04090005" w:tentative="1">
+      <w:start w:val="1"/>
+      <w:numFmt w:val="bullet"/>
+      <w:lvlText w:val=""/>
+      <w:lvlJc w:val="left"/>
+      <w:pPr>
+        <w:ind w:left="6480" w:hanging="360"/>
+      </w:pPr>
+      <w:rPr>
+        <w:rFonts w:ascii="Wingdings" w:hAnsi="Wingdings" w:hint="default"/>
+      </w:rPr>
+    </w:lvl>
+  </w:abstractNum>
+  <w:abstractNum w:abstractNumId="2" w15:restartNumberingAfterBreak="0">
+    <w:nsid w:val="1E124046"/>
+    <w:multiLevelType w:val="hybridMultilevel"/>
+    <w:tmpl w:val="A9209DF0"/>
     <w:lvl w:ilvl="0" w:tplc="8BCCA8BC">
       <w:numFmt w:val="bullet"/>
       <w:lvlText w:val="-"/>
@@ -768,6 +1816,231 @@
       <w:lvlJc w:val="left"/>
       <w:pPr>
         <w:ind w:left="6480" w:hanging="360"/>
+      </w:pPr>
+      <w:rPr>
+        <w:rFonts w:ascii="Wingdings" w:hAnsi="Wingdings" w:hint="default"/>
+      </w:rPr>
+    </w:lvl>
+  </w:abstractNum>
+  <w:abstractNum w:abstractNumId="3" w15:restartNumberingAfterBreak="0">
+    <w:nsid w:val="3D32646B"/>
+    <w:multiLevelType w:val="hybridMultilevel"/>
+    <w:tmpl w:val="62640D56"/>
+    <w:lvl w:ilvl="0" w:tplc="8BCCA8BC">
+      <w:numFmt w:val="bullet"/>
+      <w:lvlText w:val="-"/>
+      <w:lvlJc w:val="left"/>
+      <w:pPr>
+        <w:ind w:left="1080" w:hanging="360"/>
+      </w:pPr>
+      <w:rPr>
+        <w:rFonts w:ascii="Arial" w:eastAsia="Times New Roman" w:hAnsi="Arial" w:cs="Arial" w:hint="default"/>
+      </w:rPr>
+    </w:lvl>
+    <w:lvl w:ilvl="1" w:tplc="04090003" w:tentative="1">
+      <w:start w:val="1"/>
+      <w:numFmt w:val="bullet"/>
+      <w:lvlText w:val="o"/>
+      <w:lvlJc w:val="left"/>
+      <w:pPr>
+        <w:ind w:left="1800" w:hanging="360"/>
+      </w:pPr>
+      <w:rPr>
+        <w:rFonts w:ascii="Courier New" w:hAnsi="Courier New" w:cs="Courier New" w:hint="default"/>
+      </w:rPr>
+    </w:lvl>
+    <w:lvl w:ilvl="2" w:tplc="04090005" w:tentative="1">
+      <w:start w:val="1"/>
+      <w:numFmt w:val="bullet"/>
+      <w:lvlText w:val=""/>
+      <w:lvlJc w:val="left"/>
+      <w:pPr>
+        <w:ind w:left="2520" w:hanging="360"/>
+      </w:pPr>
+      <w:rPr>
+        <w:rFonts w:ascii="Wingdings" w:hAnsi="Wingdings" w:hint="default"/>
+      </w:rPr>
+    </w:lvl>
+    <w:lvl w:ilvl="3" w:tplc="04090001" w:tentative="1">
+      <w:start w:val="1"/>
+      <w:numFmt w:val="bullet"/>
+      <w:lvlText w:val=""/>
+      <w:lvlJc w:val="left"/>
+      <w:pPr>
+        <w:ind w:left="3240" w:hanging="360"/>
+      </w:pPr>
+      <w:rPr>
+        <w:rFonts w:ascii="Symbol" w:hAnsi="Symbol" w:hint="default"/>
+      </w:rPr>
+    </w:lvl>
+    <w:lvl w:ilvl="4" w:tplc="04090003" w:tentative="1">
+      <w:start w:val="1"/>
+      <w:numFmt w:val="bullet"/>
+      <w:lvlText w:val="o"/>
+      <w:lvlJc w:val="left"/>
+      <w:pPr>
+        <w:ind w:left="3960" w:hanging="360"/>
+      </w:pPr>
+      <w:rPr>
+        <w:rFonts w:ascii="Courier New" w:hAnsi="Courier New" w:cs="Courier New" w:hint="default"/>
+      </w:rPr>
+    </w:lvl>
+    <w:lvl w:ilvl="5" w:tplc="04090005" w:tentative="1">
+      <w:start w:val="1"/>
+      <w:numFmt w:val="bullet"/>
+      <w:lvlText w:val=""/>
+      <w:lvlJc w:val="left"/>
+      <w:pPr>
+        <w:ind w:left="4680" w:hanging="360"/>
+      </w:pPr>
+      <w:rPr>
+        <w:rFonts w:ascii="Wingdings" w:hAnsi="Wingdings" w:hint="default"/>
+      </w:rPr>
+    </w:lvl>
+    <w:lvl w:ilvl="6" w:tplc="04090001" w:tentative="1">
+      <w:start w:val="1"/>
+      <w:numFmt w:val="bullet"/>
+      <w:lvlText w:val=""/>
+      <w:lvlJc w:val="left"/>
+      <w:pPr>
+        <w:ind w:left="5400" w:hanging="360"/>
+      </w:pPr>
+      <w:rPr>
+        <w:rFonts w:ascii="Symbol" w:hAnsi="Symbol" w:hint="default"/>
+      </w:rPr>
+    </w:lvl>
+    <w:lvl w:ilvl="7" w:tplc="04090003" w:tentative="1">
+      <w:start w:val="1"/>
+      <w:numFmt w:val="bullet"/>
+      <w:lvlText w:val="o"/>
+      <w:lvlJc w:val="left"/>
+      <w:pPr>
+        <w:ind w:left="6120" w:hanging="360"/>
+      </w:pPr>
+      <w:rPr>
+        <w:rFonts w:ascii="Courier New" w:hAnsi="Courier New" w:cs="Courier New" w:hint="default"/>
+      </w:rPr>
+    </w:lvl>
+    <w:lvl w:ilvl="8" w:tplc="04090005" w:tentative="1">
+      <w:start w:val="1"/>
+      <w:numFmt w:val="bullet"/>
+      <w:lvlText w:val=""/>
+      <w:lvlJc w:val="left"/>
+      <w:pPr>
+        <w:ind w:left="6840" w:hanging="360"/>
+      </w:pPr>
+      <w:rPr>
+        <w:rFonts w:ascii="Wingdings" w:hAnsi="Wingdings" w:hint="default"/>
+      </w:rPr>
+    </w:lvl>
+  </w:abstractNum>
+  <w:abstractNum w:abstractNumId="4" w15:restartNumberingAfterBreak="0">
+    <w:nsid w:val="56251464"/>
+    <w:multiLevelType w:val="hybridMultilevel"/>
+    <w:tmpl w:val="47F631EE"/>
+    <w:lvl w:ilvl="0" w:tplc="04090001">
+      <w:start w:val="1"/>
+      <w:numFmt w:val="bullet"/>
+      <w:lvlText w:val=""/>
+      <w:lvlJc w:val="left"/>
+      <w:pPr>
+        <w:ind w:left="1080" w:hanging="360"/>
+      </w:pPr>
+      <w:rPr>
+        <w:rFonts w:ascii="Symbol" w:hAnsi="Symbol" w:hint="default"/>
+      </w:rPr>
+    </w:lvl>
+    <w:lvl w:ilvl="1" w:tplc="04090003" w:tentative="1">
+      <w:start w:val="1"/>
+      <w:numFmt w:val="bullet"/>
+      <w:lvlText w:val="o"/>
+      <w:lvlJc w:val="left"/>
+      <w:pPr>
+        <w:ind w:left="1800" w:hanging="360"/>
+      </w:pPr>
+      <w:rPr>
+        <w:rFonts w:ascii="Courier New" w:hAnsi="Courier New" w:cs="Courier New" w:hint="default"/>
+      </w:rPr>
+    </w:lvl>
+    <w:lvl w:ilvl="2" w:tplc="04090005" w:tentative="1">
+      <w:start w:val="1"/>
+      <w:numFmt w:val="bullet"/>
+      <w:lvlText w:val=""/>
+      <w:lvlJc w:val="left"/>
+      <w:pPr>
+        <w:ind w:left="2520" w:hanging="360"/>
+      </w:pPr>
+      <w:rPr>
+        <w:rFonts w:ascii="Wingdings" w:hAnsi="Wingdings" w:hint="default"/>
+      </w:rPr>
+    </w:lvl>
+    <w:lvl w:ilvl="3" w:tplc="04090001" w:tentative="1">
+      <w:start w:val="1"/>
+      <w:numFmt w:val="bullet"/>
+      <w:lvlText w:val=""/>
+      <w:lvlJc w:val="left"/>
+      <w:pPr>
+        <w:ind w:left="3240" w:hanging="360"/>
+      </w:pPr>
+      <w:rPr>
+        <w:rFonts w:ascii="Symbol" w:hAnsi="Symbol" w:hint="default"/>
+      </w:rPr>
+    </w:lvl>
+    <w:lvl w:ilvl="4" w:tplc="04090003" w:tentative="1">
+      <w:start w:val="1"/>
+      <w:numFmt w:val="bullet"/>
+      <w:lvlText w:val="o"/>
+      <w:lvlJc w:val="left"/>
+      <w:pPr>
+        <w:ind w:left="3960" w:hanging="360"/>
+      </w:pPr>
+      <w:rPr>
+        <w:rFonts w:ascii="Courier New" w:hAnsi="Courier New" w:cs="Courier New" w:hint="default"/>
+      </w:rPr>
+    </w:lvl>
+    <w:lvl w:ilvl="5" w:tplc="04090005" w:tentative="1">
+      <w:start w:val="1"/>
+      <w:numFmt w:val="bullet"/>
+      <w:lvlText w:val=""/>
+      <w:lvlJc w:val="left"/>
+      <w:pPr>
+        <w:ind w:left="4680" w:hanging="360"/>
+      </w:pPr>
+      <w:rPr>
+        <w:rFonts w:ascii="Wingdings" w:hAnsi="Wingdings" w:hint="default"/>
+      </w:rPr>
+    </w:lvl>
+    <w:lvl w:ilvl="6" w:tplc="04090001" w:tentative="1">
+      <w:start w:val="1"/>
+      <w:numFmt w:val="bullet"/>
+      <w:lvlText w:val=""/>
+      <w:lvlJc w:val="left"/>
+      <w:pPr>
+        <w:ind w:left="5400" w:hanging="360"/>
+      </w:pPr>
+      <w:rPr>
+        <w:rFonts w:ascii="Symbol" w:hAnsi="Symbol" w:hint="default"/>
+      </w:rPr>
+    </w:lvl>
+    <w:lvl w:ilvl="7" w:tplc="04090003" w:tentative="1">
+      <w:start w:val="1"/>
+      <w:numFmt w:val="bullet"/>
+      <w:lvlText w:val="o"/>
+      <w:lvlJc w:val="left"/>
+      <w:pPr>
+        <w:ind w:left="6120" w:hanging="360"/>
+      </w:pPr>
+      <w:rPr>
+        <w:rFonts w:ascii="Courier New" w:hAnsi="Courier New" w:cs="Courier New" w:hint="default"/>
+      </w:rPr>
+    </w:lvl>
+    <w:lvl w:ilvl="8" w:tplc="04090005" w:tentative="1">
+      <w:start w:val="1"/>
+      <w:numFmt w:val="bullet"/>
+      <w:lvlText w:val=""/>
+      <w:lvlJc w:val="left"/>
+      <w:pPr>
+        <w:ind w:left="6840" w:hanging="360"/>
       </w:pPr>
       <w:rPr>
         <w:rFonts w:ascii="Wingdings" w:hAnsi="Wingdings" w:hint="default"/>
@@ -775,7 +2048,19 @@
     </w:lvl>
   </w:abstractNum>
   <w:num w:numId="1">
+    <w:abstractNumId w:val="1"/>
+  </w:num>
+  <w:num w:numId="2">
     <w:abstractNumId w:val="0"/>
+  </w:num>
+  <w:num w:numId="3">
+    <w:abstractNumId w:val="2"/>
+  </w:num>
+  <w:num w:numId="4">
+    <w:abstractNumId w:val="3"/>
+  </w:num>
+  <w:num w:numId="5">
+    <w:abstractNumId w:val="4"/>
   </w:num>
 </w:numbering>
 </file>
@@ -1198,6 +2483,29 @@
       <w:szCs w:val="48"/>
     </w:rPr>
   </w:style>
+  <w:style w:type="paragraph" w:styleId="Titre4">
+    <w:name w:val="heading 4"/>
+    <w:basedOn w:val="Normal"/>
+    <w:next w:val="Normal"/>
+    <w:link w:val="Titre4Car"/>
+    <w:uiPriority w:val="9"/>
+    <w:semiHidden/>
+    <w:unhideWhenUsed/>
+    <w:qFormat/>
+    <w:rsid w:val="00751FE0"/>
+    <w:pPr>
+      <w:keepNext/>
+      <w:keepLines/>
+      <w:spacing w:before="40" w:after="0"/>
+      <w:outlineLvl w:val="3"/>
+    </w:pPr>
+    <w:rPr>
+      <w:rFonts w:asciiTheme="majorHAnsi" w:eastAsiaTheme="majorEastAsia" w:hAnsiTheme="majorHAnsi" w:cstheme="majorBidi"/>
+      <w:i/>
+      <w:iCs/>
+      <w:color w:val="2F5496" w:themeColor="accent1" w:themeShade="BF"/>
+    </w:rPr>
+  </w:style>
   <w:style w:type="character" w:default="1" w:styleId="Policepardfaut">
     <w:name w:val="Default Paragraph Font"/>
     <w:uiPriority w:val="1"/>
@@ -1250,6 +2558,35 @@
       <w:ind w:left="720"/>
       <w:contextualSpacing/>
     </w:pPr>
+  </w:style>
+  <w:style w:type="character" w:customStyle="1" w:styleId="Titre4Car">
+    <w:name w:val="Titre 4 Car"/>
+    <w:basedOn w:val="Policepardfaut"/>
+    <w:link w:val="Titre4"/>
+    <w:uiPriority w:val="9"/>
+    <w:semiHidden/>
+    <w:rsid w:val="00751FE0"/>
+    <w:rPr>
+      <w:rFonts w:asciiTheme="majorHAnsi" w:eastAsiaTheme="majorEastAsia" w:hAnsiTheme="majorHAnsi" w:cstheme="majorBidi"/>
+      <w:i/>
+      <w:iCs/>
+      <w:color w:val="2F5496" w:themeColor="accent1" w:themeShade="BF"/>
+    </w:rPr>
+  </w:style>
+  <w:style w:type="paragraph" w:styleId="NormalWeb">
+    <w:name w:val="Normal (Web)"/>
+    <w:basedOn w:val="Normal"/>
+    <w:uiPriority w:val="99"/>
+    <w:unhideWhenUsed/>
+    <w:rsid w:val="00751FE0"/>
+    <w:pPr>
+      <w:spacing w:before="100" w:beforeAutospacing="1" w:after="100" w:afterAutospacing="1" w:line="240" w:lineRule="auto"/>
+    </w:pPr>
+    <w:rPr>
+      <w:rFonts w:ascii="Times New Roman" w:eastAsia="Times New Roman" w:hAnsi="Times New Roman" w:cs="Times New Roman"/>
+      <w:sz w:val="24"/>
+      <w:szCs w:val="24"/>
+    </w:rPr>
   </w:style>
 </w:styles>
 </file>

</xml_diff>